<commit_message>
Arreglo en las portadas de las guias
</commit_message>
<xml_diff>
--- a/Listos/Curso CSS.docx
+++ b/Listos/Curso CSS.docx
@@ -3,6 +3,458 @@
 <w:document xmlns:wpc="http://schemas.microsoft.com/office/word/2010/wordprocessingCanvas" xmlns:cx="http://schemas.microsoft.com/office/drawing/2014/chartex" xmlns:mc="http://schemas.openxmlformats.org/markup-compatibility/2006" xmlns:o="urn:schemas-microsoft-com:office:office" xmlns:r="http://schemas.openxmlformats.org/officeDocument/2006/relationships" xmlns:m="http://schemas.openxmlformats.org/officeDocument/2006/math" xmlns:v="urn:schemas-microsoft-com:vml" xmlns:wp14="http://schemas.microsoft.com/office/word/2010/wordprocessingDrawing" xmlns:wp="http://schemas.openxmlformats.org/drawingml/2006/wordprocessingDrawing" xmlns:w10="urn:schemas-microsoft-com:office:word" xmlns:w="http://schemas.openxmlformats.org/wordprocessingml/2006/main" xmlns:w14="http://schemas.microsoft.com/office/word/2010/wordml" xmlns:w15="http://schemas.microsoft.com/office/word/2012/wordml" xmlns:w16se="http://schemas.microsoft.com/office/word/2015/wordml/symex" xmlns:wpg="http://schemas.microsoft.com/office/word/2010/wordprocessingGroup" xmlns:wpi="http://schemas.microsoft.com/office/word/2010/wordprocessingInk" xmlns:wne="http://schemas.microsoft.com/office/word/2006/wordml" xmlns:wps="http://schemas.microsoft.com/office/word/2010/wordprocessingShape" mc:Ignorable="w14 w15 w16se wp14">
   <w:body>
     <w:p>
+      <w:r>
+        <w:rPr>
+          <w:noProof/>
+          <w:lang w:eastAsia="es-MX"/>
+        </w:rPr>
+        <mc:AlternateContent>
+          <mc:Choice Requires="wps">
+            <w:drawing>
+              <wp:anchor distT="0" distB="0" distL="114300" distR="114300" simplePos="0" relativeHeight="251711488" behindDoc="0" locked="0" layoutInCell="1" allowOverlap="1">
+                <wp:simplePos x="0" y="0"/>
+                <wp:positionH relativeFrom="column">
+                  <wp:posOffset>2506345</wp:posOffset>
+                </wp:positionH>
+                <wp:positionV relativeFrom="paragraph">
+                  <wp:posOffset>201930</wp:posOffset>
+                </wp:positionV>
+                <wp:extent cx="1911985" cy="914400"/>
+                <wp:effectExtent l="0" t="0" r="0" b="0"/>
+                <wp:wrapNone/>
+                <wp:docPr id="35" name="Rectángulo redondeado 35"/>
+                <wp:cNvGraphicFramePr/>
+                <a:graphic xmlns:a="http://schemas.openxmlformats.org/drawingml/2006/main">
+                  <a:graphicData uri="http://schemas.microsoft.com/office/word/2010/wordprocessingShape">
+                    <wps:wsp>
+                      <wps:cNvSpPr/>
+                      <wps:spPr>
+                        <a:xfrm>
+                          <a:off x="0" y="0"/>
+                          <a:ext cx="1911985" cy="914400"/>
+                        </a:xfrm>
+                        <a:prstGeom prst="roundRect">
+                          <a:avLst>
+                            <a:gd name="adj" fmla="val 8432"/>
+                          </a:avLst>
+                        </a:prstGeom>
+                        <a:solidFill>
+                          <a:srgbClr val="0077C8"/>
+                        </a:solidFill>
+                        <a:ln>
+                          <a:noFill/>
+                        </a:ln>
+                      </wps:spPr>
+                      <wps:style>
+                        <a:lnRef idx="2">
+                          <a:schemeClr val="accent1">
+                            <a:shade val="50000"/>
+                          </a:schemeClr>
+                        </a:lnRef>
+                        <a:fillRef idx="1">
+                          <a:schemeClr val="accent1"/>
+                        </a:fillRef>
+                        <a:effectRef idx="0">
+                          <a:schemeClr val="accent1"/>
+                        </a:effectRef>
+                        <a:fontRef idx="minor">
+                          <a:schemeClr val="lt1"/>
+                        </a:fontRef>
+                      </wps:style>
+                      <wps:bodyPr rot="0" spcFirstLastPara="0" vertOverflow="overflow" horzOverflow="overflow" vert="horz" wrap="square" lIns="91440" tIns="45720" rIns="91440" bIns="45720" numCol="1" spcCol="0" rtlCol="0" fromWordArt="0" anchor="ctr" anchorCtr="0" forceAA="0" compatLnSpc="1">
+                        <a:prstTxWarp prst="textNoShape">
+                          <a:avLst/>
+                        </a:prstTxWarp>
+                        <a:noAutofit/>
+                      </wps:bodyPr>
+                    </wps:wsp>
+                  </a:graphicData>
+                </a:graphic>
+                <wp14:sizeRelH relativeFrom="margin">
+                  <wp14:pctWidth>0</wp14:pctWidth>
+                </wp14:sizeRelH>
+                <wp14:sizeRelV relativeFrom="page">
+                  <wp14:pctHeight>0</wp14:pctHeight>
+                </wp14:sizeRelV>
+              </wp:anchor>
+            </w:drawing>
+          </mc:Choice>
+          <mc:Fallback>
+            <w:pict>
+              <v:roundrect w14:anchorId="3276D3AA" id="Rectángulo redondeado 35" o:spid="_x0000_s1026" style="position:absolute;margin-left:197.35pt;margin-top:15.9pt;width:150.55pt;height:1in;z-index:251711488;visibility:visible;mso-wrap-style:square;mso-width-percent:0;mso-height-percent:0;mso-wrap-distance-left:9pt;mso-wrap-distance-top:0;mso-wrap-distance-right:9pt;mso-wrap-distance-bottom:0;mso-position-horizontal:absolute;mso-position-horizontal-relative:text;mso-position-vertical:absolute;mso-position-vertical-relative:text;mso-width-percent:0;mso-height-percent:0;mso-width-relative:margin;mso-height-relative:page;v-text-anchor:middle" arcsize="5525f" o:gfxdata="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" fillcolor="#0077c8" stroked="f" strokeweight="1pt">
+                <v:stroke joinstyle="miter"/>
+              </v:roundrect>
+            </w:pict>
+          </mc:Fallback>
+        </mc:AlternateContent>
+      </w:r>
+      <w:r>
+        <w:rPr>
+          <w:noProof/>
+          <w:lang w:eastAsia="es-MX"/>
+        </w:rPr>
+        <mc:AlternateContent>
+          <mc:Choice Requires="wps">
+            <w:drawing>
+              <wp:anchor distT="0" distB="0" distL="114300" distR="114300" simplePos="0" relativeHeight="251712512" behindDoc="0" locked="0" layoutInCell="1" allowOverlap="1">
+                <wp:simplePos x="0" y="0"/>
+                <wp:positionH relativeFrom="column">
+                  <wp:posOffset>2506345</wp:posOffset>
+                </wp:positionH>
+                <wp:positionV relativeFrom="paragraph">
+                  <wp:posOffset>265430</wp:posOffset>
+                </wp:positionV>
+                <wp:extent cx="1911985" cy="914400"/>
+                <wp:effectExtent l="0" t="0" r="0" b="0"/>
+                <wp:wrapNone/>
+                <wp:docPr id="20" name="Rectángulo redondeado 20"/>
+                <wp:cNvGraphicFramePr/>
+                <a:graphic xmlns:a="http://schemas.openxmlformats.org/drawingml/2006/main">
+                  <a:graphicData uri="http://schemas.microsoft.com/office/word/2010/wordprocessingShape">
+                    <wps:wsp>
+                      <wps:cNvSpPr/>
+                      <wps:spPr>
+                        <a:xfrm>
+                          <a:off x="0" y="0"/>
+                          <a:ext cx="1911985" cy="914400"/>
+                        </a:xfrm>
+                        <a:prstGeom prst="roundRect">
+                          <a:avLst>
+                            <a:gd name="adj" fmla="val 6079"/>
+                          </a:avLst>
+                        </a:prstGeom>
+                        <a:solidFill>
+                          <a:srgbClr val="0099FF"/>
+                        </a:solidFill>
+                        <a:ln>
+                          <a:noFill/>
+                        </a:ln>
+                      </wps:spPr>
+                      <wps:style>
+                        <a:lnRef idx="2">
+                          <a:schemeClr val="accent1">
+                            <a:shade val="50000"/>
+                          </a:schemeClr>
+                        </a:lnRef>
+                        <a:fillRef idx="1">
+                          <a:schemeClr val="accent1"/>
+                        </a:fillRef>
+                        <a:effectRef idx="0">
+                          <a:schemeClr val="accent1"/>
+                        </a:effectRef>
+                        <a:fontRef idx="minor">
+                          <a:schemeClr val="lt1"/>
+                        </a:fontRef>
+                      </wps:style>
+                      <wps:txbx>
+                        <w:txbxContent>
+                          <w:p>
+                            <w:pPr>
+                              <w:jc w:val="center"/>
+                              <w:rPr>
+                                <w:rFonts w:ascii="Pacifico" w:hAnsi="Pacifico"/>
+                                <w:sz w:val="60"/>
+                                <w:szCs w:val="60"/>
+                              </w:rPr>
+                            </w:pPr>
+                          </w:p>
+                        </w:txbxContent>
+                      </wps:txbx>
+                      <wps:bodyPr rot="0" spcFirstLastPara="0" vertOverflow="overflow" horzOverflow="overflow" vert="horz" wrap="square" lIns="91440" tIns="45720" rIns="91440" bIns="45720" numCol="1" spcCol="0" rtlCol="0" fromWordArt="0" anchor="ctr" anchorCtr="0" forceAA="0" compatLnSpc="1">
+                        <a:prstTxWarp prst="textNoShape">
+                          <a:avLst/>
+                        </a:prstTxWarp>
+                        <a:noAutofit/>
+                      </wps:bodyPr>
+                    </wps:wsp>
+                  </a:graphicData>
+                </a:graphic>
+                <wp14:sizeRelH relativeFrom="margin">
+                  <wp14:pctWidth>0</wp14:pctWidth>
+                </wp14:sizeRelH>
+                <wp14:sizeRelV relativeFrom="margin">
+                  <wp14:pctHeight>0</wp14:pctHeight>
+                </wp14:sizeRelV>
+              </wp:anchor>
+            </w:drawing>
+          </mc:Choice>
+          <mc:Fallback>
+            <w:pict>
+              <v:roundrect id="Rectángulo redondeado 20" o:spid="_x0000_s1026" style="position:absolute;margin-left:197.35pt;margin-top:20.9pt;width:150.55pt;height:1in;z-index:251712512;visibility:visible;mso-wrap-style:square;mso-width-percent:0;mso-height-percent:0;mso-wrap-distance-left:9pt;mso-wrap-distance-top:0;mso-wrap-distance-right:9pt;mso-wrap-distance-bottom:0;mso-position-horizontal:absolute;mso-position-horizontal-relative:text;mso-position-vertical:absolute;mso-position-vertical-relative:text;mso-width-percent:0;mso-height-percent:0;mso-width-relative:margin;mso-height-relative:margin;v-text-anchor:middle" arcsize="3984f" o:gfxdata="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" fillcolor="#09f" stroked="f" strokeweight="1pt">
+                <v:stroke joinstyle="miter"/>
+                <v:textbox>
+                  <w:txbxContent>
+                    <w:p>
+                      <w:pPr>
+                        <w:jc w:val="center"/>
+                        <w:rPr>
+                          <w:rFonts w:ascii="Pacifico" w:hAnsi="Pacifico"/>
+                          <w:sz w:val="60"/>
+                          <w:szCs w:val="60"/>
+                        </w:rPr>
+                      </w:pPr>
+                    </w:p>
+                  </w:txbxContent>
+                </v:textbox>
+              </v:roundrect>
+            </w:pict>
+          </mc:Fallback>
+        </mc:AlternateContent>
+      </w:r>
+      <w:r>
+        <w:rPr>
+          <w:noProof/>
+          <w:lang w:eastAsia="es-MX"/>
+        </w:rPr>
+        <mc:AlternateContent>
+          <mc:Choice Requires="wps">
+            <w:drawing>
+              <wp:anchor distT="0" distB="0" distL="114300" distR="114300" simplePos="0" relativeHeight="251713536" behindDoc="0" locked="0" layoutInCell="1" allowOverlap="1">
+                <wp:simplePos x="0" y="0"/>
+                <wp:positionH relativeFrom="column">
+                  <wp:posOffset>2799715</wp:posOffset>
+                </wp:positionH>
+                <wp:positionV relativeFrom="paragraph">
+                  <wp:posOffset>114300</wp:posOffset>
+                </wp:positionV>
+                <wp:extent cx="1193800" cy="1463040"/>
+                <wp:effectExtent l="0" t="0" r="0" b="3810"/>
+                <wp:wrapNone/>
+                <wp:docPr id="19" name="Cuadro de texto 19"/>
+                <wp:cNvGraphicFramePr/>
+                <a:graphic xmlns:a="http://schemas.openxmlformats.org/drawingml/2006/main">
+                  <a:graphicData uri="http://schemas.microsoft.com/office/word/2010/wordprocessingShape">
+                    <wps:wsp>
+                      <wps:cNvSpPr txBox="1"/>
+                      <wps:spPr>
+                        <a:xfrm>
+                          <a:off x="0" y="0"/>
+                          <a:ext cx="1200150" cy="1463040"/>
+                        </a:xfrm>
+                        <a:prstGeom prst="rect">
+                          <a:avLst/>
+                        </a:prstGeom>
+                        <a:noFill/>
+                        <a:ln w="6350">
+                          <a:noFill/>
+                        </a:ln>
+                      </wps:spPr>
+                      <wps:txbx>
+                        <w:txbxContent>
+                          <w:p>
+                            <w:pPr>
+                              <w:rPr>
+                                <w:rFonts w:ascii="Pacifico" w:hAnsi="Pacifico"/>
+                                <w:color w:val="FFFFFF" w:themeColor="background1"/>
+                                <w:sz w:val="80"/>
+                                <w:szCs w:val="80"/>
+                              </w:rPr>
+                            </w:pPr>
+                            <w:r>
+                              <w:rPr>
+                                <w:rFonts w:ascii="Pacifico" w:hAnsi="Pacifico"/>
+                                <w:color w:val="FFFFFF" w:themeColor="background1"/>
+                                <w:sz w:val="80"/>
+                                <w:szCs w:val="80"/>
+                              </w:rPr>
+                              <w:t>Guía</w:t>
+                            </w:r>
+                          </w:p>
+                        </w:txbxContent>
+                      </wps:txbx>
+                      <wps:bodyPr rot="0" spcFirstLastPara="0" vertOverflow="overflow" horzOverflow="overflow" vert="horz" wrap="none" lIns="91440" tIns="45720" rIns="91440" bIns="45720" numCol="1" spcCol="0" rtlCol="0" fromWordArt="0" anchor="t" anchorCtr="0" forceAA="0" compatLnSpc="1">
+                        <a:prstTxWarp prst="textNoShape">
+                          <a:avLst/>
+                        </a:prstTxWarp>
+                        <a:noAutofit/>
+                      </wps:bodyPr>
+                    </wps:wsp>
+                  </a:graphicData>
+                </a:graphic>
+                <wp14:sizeRelH relativeFrom="page">
+                  <wp14:pctWidth>0</wp14:pctWidth>
+                </wp14:sizeRelH>
+                <wp14:sizeRelV relativeFrom="margin">
+                  <wp14:pctHeight>0</wp14:pctHeight>
+                </wp14:sizeRelV>
+              </wp:anchor>
+            </w:drawing>
+          </mc:Choice>
+          <mc:Fallback>
+            <w:pict>
+              <v:shapetype id="_x0000_t202" coordsize="21600,21600" o:spt="202" path="m,l,21600r21600,l21600,xe">
+                <v:stroke joinstyle="miter"/>
+                <v:path gradientshapeok="t" o:connecttype="rect"/>
+              </v:shapetype>
+              <v:shape id="Cuadro de texto 19" o:spid="_x0000_s1027" type="#_x0000_t202" style="position:absolute;margin-left:220.45pt;margin-top:9pt;width:94pt;height:115.2pt;z-index:251713536;visibility:visible;mso-wrap-style:none;mso-width-percent:0;mso-height-percent:0;mso-wrap-distance-left:9pt;mso-wrap-distance-top:0;mso-wrap-distance-right:9pt;mso-wrap-distance-bottom:0;mso-position-horizontal:absolute;mso-position-horizontal-relative:text;mso-position-vertical:absolute;mso-position-vertical-relative:text;mso-width-percent:0;mso-height-percent:0;mso-width-relative:page;mso-height-relative:margin;v-text-anchor:top" o:gfxdata="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" filled="f" stroked="f" strokeweight=".5pt">
+                <v:textbox>
+                  <w:txbxContent>
+                    <w:p>
+                      <w:pPr>
+                        <w:rPr>
+                          <w:rFonts w:ascii="Pacifico" w:hAnsi="Pacifico"/>
+                          <w:color w:val="FFFFFF" w:themeColor="background1"/>
+                          <w:sz w:val="80"/>
+                          <w:szCs w:val="80"/>
+                        </w:rPr>
+                      </w:pPr>
+                      <w:r>
+                        <w:rPr>
+                          <w:rFonts w:ascii="Pacifico" w:hAnsi="Pacifico"/>
+                          <w:color w:val="FFFFFF" w:themeColor="background1"/>
+                          <w:sz w:val="80"/>
+                          <w:szCs w:val="80"/>
+                        </w:rPr>
+                        <w:t>Guía</w:t>
+                      </w:r>
+                    </w:p>
+                  </w:txbxContent>
+                </v:textbox>
+              </v:shape>
+            </w:pict>
+          </mc:Fallback>
+        </mc:AlternateContent>
+      </w:r>
+    </w:p>
+    <w:p/>
+    <w:p/>
+    <w:p>
+      <w:pPr>
+        <w:spacing w:after="0" w:line="240" w:lineRule="auto"/>
+        <w:rPr>
+          <w:rFonts w:ascii="Roboto" w:eastAsia="Times New Roman" w:hAnsi="Roboto" w:cs="Times New Roman"/>
+          <w:sz w:val="56"/>
+          <w:szCs w:val="24"/>
+          <w:lang w:eastAsia="es-MX"/>
+        </w:rPr>
+      </w:pPr>
+    </w:p>
+    <w:p>
+      <w:pPr>
+        <w:spacing w:after="0" w:line="240" w:lineRule="auto"/>
+        <w:jc w:val="center"/>
+        <w:rPr>
+          <w:rFonts w:ascii="Roboto Condensed" w:eastAsia="Times New Roman" w:hAnsi="Roboto Condensed" w:cs="Times New Roman"/>
+          <w:b/>
+          <w:color w:val="0099CC"/>
+          <w:sz w:val="200"/>
+          <w:szCs w:val="24"/>
+          <w:lang w:eastAsia="es-MX"/>
+        </w:rPr>
+      </w:pPr>
+    </w:p>
+    <w:p>
+      <w:pPr>
+        <w:spacing w:after="0" w:line="240" w:lineRule="auto"/>
+        <w:jc w:val="center"/>
+        <w:rPr>
+          <w:rFonts w:ascii="Roboto Condensed" w:eastAsia="Times New Roman" w:hAnsi="Roboto Condensed" w:cs="Times New Roman"/>
+          <w:b/>
+          <w:color w:val="0099CC"/>
+          <w:sz w:val="200"/>
+          <w:szCs w:val="24"/>
+          <w:lang w:eastAsia="es-MX"/>
+        </w:rPr>
+      </w:pPr>
+      <w:r>
+        <w:rPr>
+          <w:rFonts w:ascii="Roboto Condensed" w:eastAsia="Times New Roman" w:hAnsi="Roboto Condensed" w:cs="Times New Roman"/>
+          <w:b/>
+          <w:color w:val="0099CC"/>
+          <w:sz w:val="200"/>
+          <w:szCs w:val="24"/>
+          <w:lang w:eastAsia="es-MX"/>
+        </w:rPr>
+        <w:t>CSS</w:t>
+      </w:r>
+    </w:p>
+    <w:p>
+      <w:pPr>
+        <w:spacing w:after="0" w:line="240" w:lineRule="auto"/>
+        <w:jc w:val="center"/>
+        <w:rPr>
+          <w:rFonts w:ascii="Roboto" w:eastAsia="Times New Roman" w:hAnsi="Roboto" w:cs="Times New Roman"/>
+          <w:b/>
+          <w:sz w:val="32"/>
+          <w:szCs w:val="24"/>
+          <w:lang w:eastAsia="es-MX"/>
+        </w:rPr>
+      </w:pPr>
+      <w:r>
+        <w:rPr>
+          <w:rFonts w:ascii="Roboto" w:eastAsia="Times New Roman" w:hAnsi="Roboto" w:cs="Times New Roman"/>
+          <w:b/>
+          <w:noProof/>
+          <w:sz w:val="32"/>
+          <w:szCs w:val="24"/>
+          <w:lang w:eastAsia="es-MX"/>
+        </w:rPr>
+        <w:drawing>
+          <wp:inline distT="0" distB="0" distL="0" distR="0">
+            <wp:extent cx="3876675" cy="3867150"/>
+            <wp:effectExtent l="0" t="0" r="142875" b="171450"/>
+            <wp:docPr id="16" name="Imagen 16" descr="C:\Users\Ricardo\Desktop\1_eXIBeNlLhz4Pe6vDrYkXLQ.png"/>
+            <wp:cNvGraphicFramePr/>
+            <a:graphic xmlns:a="http://schemas.openxmlformats.org/drawingml/2006/main">
+              <a:graphicData uri="http://schemas.openxmlformats.org/drawingml/2006/picture">
+                <pic:pic xmlns:pic="http://schemas.openxmlformats.org/drawingml/2006/picture">
+                  <pic:nvPicPr>
+                    <pic:cNvPr id="6" name="Imagen 6" descr="C:\Users\Ricardo\Desktop\1_eXIBeNlLhz4Pe6vDrYkXLQ.png"/>
+                    <pic:cNvPicPr/>
+                  </pic:nvPicPr>
+                  <pic:blipFill>
+                    <a:blip r:embed="rId5">
+                      <a:extLst>
+                        <a:ext uri="{28A0092B-C50C-407E-A947-70E740481C1C}">
+                          <a14:useLocalDpi xmlns:a14="http://schemas.microsoft.com/office/drawing/2010/main" val="0"/>
+                        </a:ext>
+                      </a:extLst>
+                    </a:blip>
+                    <a:srcRect/>
+                    <a:stretch>
+                      <a:fillRect/>
+                    </a:stretch>
+                  </pic:blipFill>
+                  <pic:spPr bwMode="auto">
+                    <a:xfrm>
+                      <a:off x="0" y="0"/>
+                      <a:ext cx="3723640" cy="3723640"/>
+                    </a:xfrm>
+                    <a:prstGeom prst="rect">
+                      <a:avLst/>
+                    </a:prstGeom>
+                    <a:ln>
+                      <a:noFill/>
+                    </a:ln>
+                    <a:effectLst>
+                      <a:outerShdw blurRad="292100" dist="139700" dir="2700000" algn="tl" rotWithShape="0">
+                        <a:srgbClr val="333333">
+                          <a:alpha val="65000"/>
+                        </a:srgbClr>
+                      </a:outerShdw>
+                    </a:effectLst>
+                  </pic:spPr>
+                </pic:pic>
+              </a:graphicData>
+            </a:graphic>
+          </wp:inline>
+        </w:drawing>
+      </w:r>
+    </w:p>
+    <w:p/>
+    <w:p>
+      <w:pPr>
+        <w:spacing w:after="0" w:line="240" w:lineRule="auto"/>
+        <w:rPr>
+          <w:rFonts w:ascii="Roboto" w:eastAsia="Times New Roman" w:hAnsi="Roboto" w:cs="Times New Roman"/>
+          <w:b/>
+          <w:sz w:val="32"/>
+          <w:szCs w:val="24"/>
+          <w:lang w:eastAsia="es-MX"/>
+        </w:rPr>
+      </w:pPr>
+    </w:p>
+    <w:p>
       <w:pPr>
         <w:spacing w:after="0" w:line="240" w:lineRule="auto"/>
         <w:rPr>
@@ -12,6 +464,8 @@
           <w:lang w:eastAsia="es-MX"/>
         </w:rPr>
       </w:pPr>
+      <w:bookmarkStart w:id="0" w:name="_GoBack"/>
+      <w:bookmarkEnd w:id="0"/>
       <w:r>
         <w:rPr>
           <w:rFonts w:ascii="Roboto" w:eastAsia="Times New Roman" w:hAnsi="Roboto" w:cs="Times New Roman"/>
@@ -20,6 +474,7 @@
           <w:szCs w:val="24"/>
           <w:lang w:eastAsia="es-MX"/>
         </w:rPr>
+        <w:lastRenderedPageBreak/>
         <w:t>Curso</w:t>
       </w:r>
       <w:r>
@@ -40,18 +495,7 @@
           <w:szCs w:val="24"/>
           <w:lang w:eastAsia="es-MX"/>
         </w:rPr>
-        <w:t>CSS</w:t>
-      </w:r>
-      <w:r>
-        <w:rPr>
-          <w:rFonts w:ascii="Roboto" w:eastAsia="Times New Roman" w:hAnsi="Roboto" w:cs="Times New Roman"/>
-          <w:b/>
-          <w:color w:val="2E74B5" w:themeColor="accent1" w:themeShade="BF"/>
-          <w:sz w:val="32"/>
-          <w:szCs w:val="24"/>
-          <w:lang w:eastAsia="es-MX"/>
-        </w:rPr>
-        <w:t>.</w:t>
+        <w:t>CSS.</w:t>
       </w:r>
     </w:p>
     <w:p>
@@ -955,7 +1399,7 @@
           <w:sz w:val="36"/>
           <w:szCs w:val="24"/>
           <w:highlight w:val="yellow"/>
-          <w:lang w:val="en-US" w:eastAsia="es-MX"/>
+          <w:lang w:eastAsia="es-MX"/>
         </w:rPr>
       </w:pPr>
       <w:r>
@@ -964,9 +1408,31 @@
           <w:sz w:val="36"/>
           <w:szCs w:val="24"/>
           <w:highlight w:val="yellow"/>
-          <w:lang w:val="en-US" w:eastAsia="es-MX"/>
-        </w:rPr>
-        <w:t>Box-shadow.</w:t>
+          <w:lang w:eastAsia="es-MX"/>
+        </w:rPr>
+        <w:t>Box-</w:t>
+      </w:r>
+      <w:proofErr w:type="spellStart"/>
+      <w:r>
+        <w:rPr>
+          <w:rFonts w:ascii="Roboto" w:eastAsia="Times New Roman" w:hAnsi="Roboto" w:cs="Times New Roman"/>
+          <w:sz w:val="36"/>
+          <w:szCs w:val="24"/>
+          <w:highlight w:val="yellow"/>
+          <w:lang w:eastAsia="es-MX"/>
+        </w:rPr>
+        <w:t>shadow</w:t>
+      </w:r>
+      <w:proofErr w:type="spellEnd"/>
+      <w:r>
+        <w:rPr>
+          <w:rFonts w:ascii="Roboto" w:eastAsia="Times New Roman" w:hAnsi="Roboto" w:cs="Times New Roman"/>
+          <w:sz w:val="36"/>
+          <w:szCs w:val="24"/>
+          <w:highlight w:val="yellow"/>
+          <w:lang w:eastAsia="es-MX"/>
+        </w:rPr>
+        <w:t>.</w:t>
       </w:r>
     </w:p>
     <w:p>
@@ -980,7 +1446,7 @@
           <w:b/>
           <w:sz w:val="36"/>
           <w:szCs w:val="24"/>
-          <w:lang w:val="en-US" w:eastAsia="es-MX"/>
+          <w:lang w:eastAsia="es-MX"/>
         </w:rPr>
       </w:pPr>
       <w:r>
@@ -1275,9 +1741,9 @@
           <w:b/>
           <w:sz w:val="36"/>
           <w:szCs w:val="24"/>
-          <w:lang w:val="en-US" w:eastAsia="es-MX"/>
-        </w:rPr>
-        <w:t>box-shadow: 0px 0xp 0px #</w:t>
+          <w:lang w:eastAsia="es-MX"/>
+        </w:rPr>
+        <w:t>box-</w:t>
       </w:r>
       <w:proofErr w:type="spellStart"/>
       <w:r>
@@ -1286,7 +1752,29 @@
           <w:b/>
           <w:sz w:val="36"/>
           <w:szCs w:val="24"/>
-          <w:lang w:val="en-US" w:eastAsia="es-MX"/>
+          <w:lang w:eastAsia="es-MX"/>
+        </w:rPr>
+        <w:t>shadow</w:t>
+      </w:r>
+      <w:proofErr w:type="spellEnd"/>
+      <w:r>
+        <w:rPr>
+          <w:rFonts w:ascii="Roboto" w:eastAsia="Times New Roman" w:hAnsi="Roboto" w:cs="Times New Roman"/>
+          <w:b/>
+          <w:sz w:val="36"/>
+          <w:szCs w:val="24"/>
+          <w:lang w:eastAsia="es-MX"/>
+        </w:rPr>
+        <w:t>: 0px 0xp 0px #</w:t>
+      </w:r>
+      <w:proofErr w:type="spellStart"/>
+      <w:r>
+        <w:rPr>
+          <w:rFonts w:ascii="Roboto" w:eastAsia="Times New Roman" w:hAnsi="Roboto" w:cs="Times New Roman"/>
+          <w:b/>
+          <w:sz w:val="36"/>
+          <w:szCs w:val="24"/>
+          <w:lang w:eastAsia="es-MX"/>
         </w:rPr>
         <w:t>fff</w:t>
       </w:r>
@@ -1297,7 +1785,7 @@
           <w:b/>
           <w:sz w:val="36"/>
           <w:szCs w:val="24"/>
-          <w:lang w:val="en-US" w:eastAsia="es-MX"/>
+          <w:lang w:eastAsia="es-MX"/>
         </w:rPr>
         <w:t>;</w:t>
       </w:r>
@@ -1306,7 +1794,7 @@
       <w:pPr>
         <w:rPr>
           <w:b/>
-          <w:lang w:val="en-US" w:eastAsia="es-MX"/>
+          <w:lang w:eastAsia="es-MX"/>
         </w:rPr>
       </w:pPr>
       <w:r>
@@ -1933,10 +2421,11 @@
         <w:rPr>
           <w:rFonts w:ascii="Roboto" w:eastAsia="Times New Roman" w:hAnsi="Roboto" w:cs="Times New Roman"/>
           <w:b/>
+          <w:noProof/>
           <w:color w:val="2E74B5" w:themeColor="accent1" w:themeShade="BF"/>
           <w:sz w:val="40"/>
           <w:szCs w:val="24"/>
-          <w:lang w:val="en-US" w:eastAsia="es-MX"/>
+          <w:lang w:eastAsia="es-MX"/>
         </w:rPr>
         <mc:AlternateContent>
           <mc:Choice Requires="wps">
@@ -2017,10 +2506,11 @@
         <w:rPr>
           <w:rFonts w:ascii="Roboto" w:eastAsia="Times New Roman" w:hAnsi="Roboto" w:cs="Times New Roman"/>
           <w:b/>
+          <w:noProof/>
           <w:color w:val="2E74B5" w:themeColor="accent1" w:themeShade="BF"/>
           <w:sz w:val="40"/>
           <w:szCs w:val="24"/>
-          <w:lang w:val="en-US" w:eastAsia="es-MX"/>
+          <w:lang w:eastAsia="es-MX"/>
         </w:rPr>
         <mc:AlternateContent>
           <mc:Choice Requires="wps">
@@ -2101,10 +2591,11 @@
         <w:rPr>
           <w:rFonts w:ascii="Roboto" w:eastAsia="Times New Roman" w:hAnsi="Roboto" w:cs="Times New Roman"/>
           <w:b/>
+          <w:noProof/>
           <w:color w:val="2E74B5" w:themeColor="accent1" w:themeShade="BF"/>
           <w:sz w:val="40"/>
           <w:szCs w:val="24"/>
-          <w:lang w:val="en-US" w:eastAsia="es-MX"/>
+          <w:lang w:eastAsia="es-MX"/>
         </w:rPr>
         <mc:AlternateContent>
           <mc:Choice Requires="wps">
@@ -2185,9 +2676,10 @@
         <w:rPr>
           <w:rFonts w:ascii="Roboto" w:eastAsia="Times New Roman" w:hAnsi="Roboto" w:cs="Times New Roman"/>
           <w:b/>
+          <w:noProof/>
           <w:sz w:val="40"/>
           <w:szCs w:val="24"/>
-          <w:lang w:val="en-US" w:eastAsia="es-MX"/>
+          <w:lang w:eastAsia="es-MX"/>
         </w:rPr>
         <mc:AlternateContent>
           <mc:Choice Requires="wps">
@@ -2268,9 +2760,10 @@
         <w:rPr>
           <w:rFonts w:ascii="Roboto" w:eastAsia="Times New Roman" w:hAnsi="Roboto" w:cs="Times New Roman"/>
           <w:b/>
+          <w:noProof/>
           <w:sz w:val="40"/>
           <w:szCs w:val="24"/>
-          <w:lang w:val="en-US" w:eastAsia="es-MX"/>
+          <w:lang w:eastAsia="es-MX"/>
         </w:rPr>
         <mc:AlternateContent>
           <mc:Choice Requires="wps">
@@ -2351,9 +2844,10 @@
         <w:rPr>
           <w:rFonts w:ascii="Roboto" w:eastAsia="Times New Roman" w:hAnsi="Roboto" w:cs="Times New Roman"/>
           <w:b/>
+          <w:noProof/>
           <w:sz w:val="40"/>
           <w:szCs w:val="24"/>
-          <w:lang w:val="en-US" w:eastAsia="es-MX"/>
+          <w:lang w:eastAsia="es-MX"/>
         </w:rPr>
         <mc:AlternateContent>
           <mc:Choice Requires="wps">
@@ -2434,9 +2928,10 @@
         <w:rPr>
           <w:rFonts w:ascii="Roboto" w:eastAsia="Times New Roman" w:hAnsi="Roboto" w:cs="Times New Roman"/>
           <w:b/>
+          <w:noProof/>
           <w:sz w:val="40"/>
           <w:szCs w:val="24"/>
-          <w:lang w:val="en-US" w:eastAsia="es-MX"/>
+          <w:lang w:eastAsia="es-MX"/>
         </w:rPr>
         <mc:AlternateContent>
           <mc:Choice Requires="wps">
@@ -2819,9 +3314,10 @@
       <w:r>
         <w:rPr>
           <w:rFonts w:ascii="Roboto" w:eastAsia="Times New Roman" w:hAnsi="Roboto" w:cs="Times New Roman"/>
+          <w:noProof/>
           <w:sz w:val="36"/>
           <w:szCs w:val="24"/>
-          <w:lang w:val="en-US" w:eastAsia="es-MX"/>
+          <w:lang w:eastAsia="es-MX"/>
         </w:rPr>
         <mc:AlternateContent>
           <mc:Choice Requires="wps">
@@ -3399,9 +3895,10 @@
       <w:r>
         <w:rPr>
           <w:rFonts w:ascii="Roboto" w:eastAsia="Times New Roman" w:hAnsi="Roboto" w:cs="Times New Roman"/>
+          <w:noProof/>
           <w:sz w:val="36"/>
           <w:szCs w:val="24"/>
-          <w:lang w:val="en-US" w:eastAsia="es-MX"/>
+          <w:lang w:eastAsia="es-MX"/>
         </w:rPr>
         <mc:AlternateContent>
           <mc:Choice Requires="wps">
@@ -3484,9 +3981,10 @@
       <w:r>
         <w:rPr>
           <w:rFonts w:ascii="Roboto" w:eastAsia="Times New Roman" w:hAnsi="Roboto" w:cs="Times New Roman"/>
+          <w:noProof/>
           <w:sz w:val="36"/>
           <w:szCs w:val="24"/>
-          <w:lang w:val="en-US" w:eastAsia="es-MX"/>
+          <w:lang w:eastAsia="es-MX"/>
         </w:rPr>
         <mc:AlternateContent>
           <mc:Choice Requires="wps">
@@ -4191,7 +4689,7 @@
           <w:b/>
           <w:sz w:val="24"/>
           <w:szCs w:val="24"/>
-          <w:lang w:val="en-US" w:eastAsia="es-MX"/>
+          <w:lang w:eastAsia="es-MX"/>
         </w:rPr>
       </w:pPr>
       <w:r>
@@ -4507,10 +5005,11 @@
           <w:b/>
           <w:sz w:val="24"/>
           <w:szCs w:val="24"/>
-          <w:lang w:val="en-US" w:eastAsia="es-MX"/>
+          <w:lang w:eastAsia="es-MX"/>
         </w:rPr>
         <w:t>::</w:t>
       </w:r>
+      <w:proofErr w:type="spellStart"/>
       <w:proofErr w:type="gramEnd"/>
       <w:r>
         <w:rPr>
@@ -4518,17 +5017,18 @@
           <w:b/>
           <w:sz w:val="24"/>
           <w:szCs w:val="24"/>
-          <w:lang w:val="en-US" w:eastAsia="es-MX"/>
+          <w:lang w:eastAsia="es-MX"/>
         </w:rPr>
         <w:t>after</w:t>
       </w:r>
+      <w:proofErr w:type="spellEnd"/>
       <w:r>
         <w:rPr>
           <w:rFonts w:ascii="Roboto" w:eastAsia="Times New Roman" w:hAnsi="Roboto" w:cs="Times New Roman"/>
           <w:b/>
           <w:sz w:val="24"/>
           <w:szCs w:val="24"/>
-          <w:lang w:val="en-US" w:eastAsia="es-MX"/>
+          <w:lang w:eastAsia="es-MX"/>
         </w:rPr>
         <w:t xml:space="preserve"> </w:t>
       </w:r>
@@ -4544,7 +5044,7 @@
           <w:b/>
           <w:sz w:val="24"/>
           <w:szCs w:val="24"/>
-          <w:lang w:val="en-US" w:eastAsia="es-MX"/>
+          <w:lang w:eastAsia="es-MX"/>
         </w:rPr>
       </w:pPr>
       <w:proofErr w:type="gramStart"/>
@@ -4554,10 +5054,11 @@
           <w:b/>
           <w:sz w:val="24"/>
           <w:szCs w:val="24"/>
-          <w:lang w:val="en-US" w:eastAsia="es-MX"/>
+          <w:lang w:eastAsia="es-MX"/>
         </w:rPr>
         <w:t>::</w:t>
       </w:r>
+      <w:proofErr w:type="spellStart"/>
       <w:proofErr w:type="gramEnd"/>
       <w:r>
         <w:rPr>
@@ -4565,10 +5066,11 @@
           <w:b/>
           <w:sz w:val="24"/>
           <w:szCs w:val="24"/>
-          <w:lang w:val="en-US" w:eastAsia="es-MX"/>
+          <w:lang w:eastAsia="es-MX"/>
         </w:rPr>
         <w:t>before</w:t>
       </w:r>
+      <w:proofErr w:type="spellEnd"/>
     </w:p>
     <w:p>
       <w:pPr>
@@ -4580,7 +5082,7 @@
           <w:sz w:val="6"/>
           <w:szCs w:val="24"/>
           <w:highlight w:val="yellow"/>
-          <w:lang w:val="en-US" w:eastAsia="es-MX"/>
+          <w:lang w:eastAsia="es-MX"/>
         </w:rPr>
       </w:pPr>
     </w:p>
@@ -4627,20 +5129,8 @@
           <w:highlight w:val="yellow"/>
           <w:lang w:eastAsia="es-MX"/>
         </w:rPr>
-        <w:t xml:space="preserve"> en el </w:t>
-      </w:r>
-      <w:proofErr w:type="spellStart"/>
-      <w:r>
-        <w:rPr>
-          <w:rFonts w:ascii="Roboto" w:eastAsia="Times New Roman" w:hAnsi="Roboto" w:cs="Times New Roman"/>
-          <w:sz w:val="36"/>
-          <w:szCs w:val="24"/>
-          <w:highlight w:val="yellow"/>
-          <w:lang w:eastAsia="es-MX"/>
-        </w:rPr>
-        <w:t>centro.</w:t>
-      </w:r>
-      <w:proofErr w:type="spellEnd"/>
+        <w:t xml:space="preserve"> en el centro.</w:t>
+      </w:r>
       <w:r>
         <w:rPr>
           <w:rFonts w:ascii="Roboto" w:eastAsia="Times New Roman" w:hAnsi="Roboto" w:cs="Times New Roman"/>
@@ -4802,7 +5292,7 @@
           <w:sz w:val="36"/>
           <w:szCs w:val="24"/>
           <w:highlight w:val="yellow"/>
-          <w:lang w:eastAsia="es-MX"/>
+          <w:lang w:val="en-US" w:eastAsia="es-MX"/>
         </w:rPr>
       </w:pPr>
       <w:r>
@@ -4811,53 +5301,9 @@
           <w:b/>
           <w:sz w:val="32"/>
           <w:szCs w:val="24"/>
-          <w:lang w:eastAsia="es-MX"/>
-        </w:rPr>
-        <w:t>box-</w:t>
-      </w:r>
-      <w:proofErr w:type="spellStart"/>
-      <w:r>
-        <w:rPr>
-          <w:rFonts w:ascii="Consolas" w:eastAsia="Times New Roman" w:hAnsi="Consolas" w:cs="Times New Roman"/>
-          <w:b/>
-          <w:sz w:val="32"/>
-          <w:szCs w:val="24"/>
-          <w:lang w:eastAsia="es-MX"/>
-        </w:rPr>
-        <w:t>sizing</w:t>
-      </w:r>
-      <w:proofErr w:type="spellEnd"/>
-      <w:r>
-        <w:rPr>
-          <w:rFonts w:ascii="Consolas" w:eastAsia="Times New Roman" w:hAnsi="Consolas" w:cs="Times New Roman"/>
-          <w:b/>
-          <w:sz w:val="32"/>
-          <w:szCs w:val="24"/>
-          <w:lang w:eastAsia="es-MX"/>
-        </w:rPr>
-        <w:t>=</w:t>
-      </w:r>
-      <w:proofErr w:type="spellStart"/>
-      <w:r>
-        <w:rPr>
-          <w:rFonts w:ascii="Consolas" w:eastAsia="Times New Roman" w:hAnsi="Consolas" w:cs="Times New Roman"/>
-          <w:b/>
-          <w:sz w:val="32"/>
-          <w:szCs w:val="24"/>
-          <w:lang w:eastAsia="es-MX"/>
-        </w:rPr>
-        <w:t>border</w:t>
-      </w:r>
-      <w:proofErr w:type="spellEnd"/>
-      <w:r>
-        <w:rPr>
-          <w:rFonts w:ascii="Consolas" w:eastAsia="Times New Roman" w:hAnsi="Consolas" w:cs="Times New Roman"/>
-          <w:b/>
-          <w:sz w:val="32"/>
-          <w:szCs w:val="24"/>
-          <w:lang w:eastAsia="es-MX"/>
-        </w:rPr>
-        <w:t>-box;</w:t>
+          <w:lang w:val="en-US" w:eastAsia="es-MX"/>
+        </w:rPr>
+        <w:t>box-sizing=border-box;</w:t>
       </w:r>
     </w:p>
     <w:p>
@@ -4963,7 +5409,7 @@
           <w:rFonts w:ascii="Roboto" w:eastAsia="Times New Roman" w:hAnsi="Roboto" w:cs="Times New Roman"/>
           <w:sz w:val="24"/>
           <w:szCs w:val="24"/>
-          <w:lang w:eastAsia="es-MX"/>
+          <w:lang w:val="en-US" w:eastAsia="es-MX"/>
         </w:rPr>
       </w:pPr>
       <w:r>
@@ -4971,7 +5417,7 @@
           <w:rFonts w:ascii="Roboto" w:eastAsia="Times New Roman" w:hAnsi="Roboto" w:cs="Times New Roman"/>
           <w:sz w:val="24"/>
           <w:szCs w:val="24"/>
-          <w:lang w:eastAsia="es-MX"/>
+          <w:lang w:val="en-US" w:eastAsia="es-MX"/>
         </w:rPr>
         <w:t xml:space="preserve">ease-in // ease-in-out </w:t>
       </w:r>
@@ -4986,7 +5432,7 @@
           <w:rFonts w:ascii="Roboto" w:eastAsia="Times New Roman" w:hAnsi="Roboto" w:cs="Times New Roman"/>
           <w:sz w:val="24"/>
           <w:szCs w:val="24"/>
-          <w:lang w:eastAsia="es-MX"/>
+          <w:lang w:val="en-US" w:eastAsia="es-MX"/>
         </w:rPr>
         <w:t xml:space="preserve"> lento al </w:t>
       </w:r>
@@ -4996,7 +5442,7 @@
           <w:rFonts w:ascii="Roboto" w:eastAsia="Times New Roman" w:hAnsi="Roboto" w:cs="Times New Roman"/>
           <w:sz w:val="24"/>
           <w:szCs w:val="24"/>
-          <w:lang w:eastAsia="es-MX"/>
+          <w:lang w:val="en-US" w:eastAsia="es-MX"/>
         </w:rPr>
         <w:t>inicio</w:t>
       </w:r>
@@ -5019,6 +5465,7 @@
           <w:lang w:eastAsia="es-MX"/>
         </w:rPr>
       </w:pPr>
+      <w:proofErr w:type="spellStart"/>
       <w:r>
         <w:rPr>
           <w:rFonts w:ascii="Roboto" w:eastAsia="Times New Roman" w:hAnsi="Roboto" w:cs="Times New Roman"/>
@@ -5026,7 +5473,17 @@
           <w:szCs w:val="24"/>
           <w:lang w:eastAsia="es-MX"/>
         </w:rPr>
-        <w:t xml:space="preserve">ease-out </w:t>
+        <w:t>ease-out</w:t>
+      </w:r>
+      <w:proofErr w:type="spellEnd"/>
+      <w:r>
+        <w:rPr>
+          <w:rFonts w:ascii="Roboto" w:eastAsia="Times New Roman" w:hAnsi="Roboto" w:cs="Times New Roman"/>
+          <w:sz w:val="24"/>
+          <w:szCs w:val="24"/>
+          <w:lang w:eastAsia="es-MX"/>
+        </w:rPr>
+        <w:t xml:space="preserve"> </w:t>
       </w:r>
       <w:r>
         <w:rPr>
@@ -5261,8 +5718,6 @@
           <w:lang w:val="en-US" w:eastAsia="es-MX"/>
         </w:rPr>
       </w:pPr>
-      <w:bookmarkStart w:id="0" w:name="_GoBack"/>
-      <w:bookmarkEnd w:id="0"/>
     </w:p>
     <w:sectPr>
       <w:pgSz w:w="12240" w:h="15840"/>

</xml_diff>